<commit_message>
Update ETL Project Proposal - Team 7 - 3 datasets.docx
</commit_message>
<xml_diff>
--- a/ETL Project Proposal - Team 7 - 3 datasets.docx
+++ b/ETL Project Proposal - Team 7 - 3 datasets.docx
@@ -802,7 +802,59 @@
           <w:szCs w:val="22"/>
           <w:lang w:eastAsia="en-GB"/>
         </w:rPr>
-        <w:t>Australian postcode dataset – offered by Matthew Proctor ( website dataset</w:t>
+        <w:t xml:space="preserve">Australian postcode dataset – offered by Matthew Proctor ( </w:t>
+      </w:r>
+      <w:hyperlink r:id="rId6" w:history="1">
+        <w:r>
+          <w:rPr>
+            <w:rStyle w:val="Hyperlink"/>
+            <w:rFonts w:ascii="Arial" w:eastAsia="Times New Roman" w:hAnsi="Arial" w:cs="Arial"/>
+            <w:i/>
+            <w:iCs/>
+            <w:sz w:val="22"/>
+            <w:szCs w:val="22"/>
+            <w:lang w:eastAsia="en-GB"/>
+          </w:rPr>
+          <w:t>website</w:t>
+        </w:r>
+      </w:hyperlink>
+      <w:r>
+        <w:rPr>
+          <w:rFonts w:ascii="Arial" w:eastAsia="Times New Roman" w:hAnsi="Arial" w:cs="Arial"/>
+          <w:i/>
+          <w:iCs/>
+          <w:color w:val="000000"/>
+          <w:sz w:val="22"/>
+          <w:szCs w:val="22"/>
+          <w:lang w:eastAsia="en-GB"/>
+        </w:rPr>
+        <w:t xml:space="preserve"> </w:t>
+      </w:r>
+      <w:hyperlink r:id="rId7" w:history="1">
+        <w:r>
+          <w:rPr>
+            <w:rStyle w:val="Hyperlink"/>
+            <w:rFonts w:ascii="Arial" w:eastAsia="Times New Roman" w:hAnsi="Arial" w:cs="Arial"/>
+            <w:i/>
+            <w:iCs/>
+            <w:sz w:val="22"/>
+            <w:szCs w:val="22"/>
+            <w:lang w:eastAsia="en-GB"/>
+          </w:rPr>
+          <w:t>dataset</w:t>
+        </w:r>
+      </w:hyperlink>
+      <w:r>
+        <w:rPr>
+          <w:rFonts w:ascii="Arial" w:eastAsia="Times New Roman" w:hAnsi="Arial" w:cs="Arial"/>
+          <w:i/>
+          <w:iCs/>
+          <w:color w:val="000000"/>
+          <w:sz w:val="22"/>
+          <w:szCs w:val="22"/>
+          <w:lang w:eastAsia="en-GB"/>
+        </w:rPr>
+        <w:t>)</w:t>
       </w:r>
     </w:p>
     <w:p>
@@ -860,7 +912,7 @@
         </w:rPr>
         <w:t xml:space="preserve"> </w:t>
       </w:r>
-      <w:hyperlink r:id="rId6" w:history="1">
+      <w:hyperlink r:id="rId8" w:history="1">
         <w:r>
           <w:rPr>
             <w:rStyle w:val="Hyperlink"/>
@@ -1004,32 +1056,55 @@
           <w:szCs w:val="22"/>
           <w:lang w:eastAsia="en-GB"/>
         </w:rPr>
-        <w:t xml:space="preserve">Frome </w:t>
-      </w:r>
-      <w:r>
-        <w:rPr>
-          <w:rFonts w:ascii="Arial" w:eastAsia="Times New Roman" w:hAnsi="Arial" w:cs="Arial"/>
-          <w:i/>
-          <w:iCs/>
-          <w:color w:val="000000"/>
-          <w:sz w:val="22"/>
-          <w:szCs w:val="22"/>
-          <w:highlight w:val="yellow"/>
-          <w:lang w:eastAsia="en-GB"/>
-        </w:rPr>
-        <w:t>source 2</w:t>
-      </w:r>
-      <w:r>
-        <w:rPr>
-          <w:rFonts w:ascii="Arial" w:eastAsia="Times New Roman" w:hAnsi="Arial" w:cs="Arial"/>
-          <w:i/>
-          <w:iCs/>
-          <w:color w:val="000000"/>
-          <w:sz w:val="22"/>
-          <w:szCs w:val="22"/>
-          <w:lang w:eastAsia="en-GB"/>
-        </w:rPr>
-        <w:t xml:space="preserve"> we will retrieve a list of names for each postcode, </w:t>
+        <w:t>From</w:t>
+      </w:r>
+      <w:r>
+        <w:rPr>
+          <w:rFonts w:ascii="Arial" w:eastAsia="Times New Roman" w:hAnsi="Arial" w:cs="Arial"/>
+          <w:i/>
+          <w:iCs/>
+          <w:color w:val="000000"/>
+          <w:sz w:val="22"/>
+          <w:szCs w:val="22"/>
+          <w:lang w:eastAsia="en-GB"/>
+        </w:rPr>
+        <w:t xml:space="preserve"> the Australian postcode dataset </w:t>
+      </w:r>
+      <w:r>
+        <w:rPr>
+          <w:rFonts w:ascii="Arial" w:eastAsia="Times New Roman" w:hAnsi="Arial" w:cs="Arial"/>
+          <w:i/>
+          <w:iCs/>
+          <w:color w:val="000000"/>
+          <w:sz w:val="22"/>
+          <w:szCs w:val="22"/>
+          <w:lang w:eastAsia="en-GB"/>
+        </w:rPr>
+        <w:t>we will retrieve a list of names for each postcode</w:t>
+      </w:r>
+      <w:r>
+        <w:rPr>
+          <w:rFonts w:ascii="Arial" w:eastAsia="Times New Roman" w:hAnsi="Arial" w:cs="Arial"/>
+          <w:i/>
+          <w:iCs/>
+          <w:color w:val="000000"/>
+          <w:sz w:val="22"/>
+          <w:szCs w:val="22"/>
+          <w:lang w:eastAsia="en-GB"/>
+        </w:rPr>
+        <w:t>, which will help manage the outcomes.</w:t>
+      </w:r>
+      <w:r>
+        <w:rPr>
+          <w:rFonts w:ascii="Arial" w:eastAsia="Times New Roman" w:hAnsi="Arial" w:cs="Arial"/>
+          <w:i/>
+          <w:iCs/>
+          <w:color w:val="000000"/>
+          <w:sz w:val="22"/>
+          <w:szCs w:val="22"/>
+          <w:lang w:eastAsia="en-GB"/>
+        </w:rPr>
+        <w:t xml:space="preserve"> </w:t>
       </w:r>
     </w:p>
     <w:p>
@@ -1199,6 +1274,7 @@
           <w:szCs w:val="22"/>
           <w:lang w:eastAsia="en-GB"/>
         </w:rPr>
+        <w:lastRenderedPageBreak/>
         <w:t>We will use splinter and possible Beautiful Soup to scrape the data from the Agriculture website, that we will then implement to reflect the division between “Metro” and “Country”</w:t>
       </w:r>
     </w:p>
@@ -1229,33 +1305,31 @@
           <w:szCs w:val="22"/>
           <w:lang w:eastAsia="en-GB"/>
         </w:rPr>
-        <w:lastRenderedPageBreak/>
-        <w:t>We will use source noumber 2 (</w:t>
-      </w:r>
-      <w:r>
-        <w:rPr>
-          <w:rFonts w:ascii="Arial" w:eastAsia="Times New Roman" w:hAnsi="Arial" w:cs="Arial"/>
-          <w:i/>
-          <w:iCs/>
-          <w:color w:val="000000"/>
-          <w:sz w:val="22"/>
-          <w:szCs w:val="22"/>
-          <w:highlight w:val="yellow"/>
-          <w:lang w:eastAsia="en-GB"/>
-        </w:rPr>
-        <w:t>DETAILS HERE!)</w:t>
-      </w:r>
-      <w:r>
-        <w:rPr>
-          <w:rFonts w:ascii="Arial" w:eastAsia="Times New Roman" w:hAnsi="Arial" w:cs="Arial"/>
-          <w:i/>
-          <w:iCs/>
-          <w:color w:val="000000"/>
-          <w:sz w:val="22"/>
-          <w:szCs w:val="22"/>
-          <w:lang w:eastAsia="en-GB"/>
-        </w:rPr>
-        <w:t xml:space="preserve">   to fill in the </w:t>
+        <w:t xml:space="preserve">We will use </w:t>
+      </w:r>
+      <w:r>
+        <w:rPr>
+          <w:rFonts w:ascii="Arial" w:eastAsia="Times New Roman" w:hAnsi="Arial" w:cs="Arial"/>
+          <w:i/>
+          <w:iCs/>
+          <w:color w:val="000000"/>
+          <w:sz w:val="22"/>
+          <w:szCs w:val="22"/>
+          <w:lang w:eastAsia="en-GB"/>
+        </w:rPr>
+        <w:t xml:space="preserve">Australian postcode dataset </w:t>
+      </w:r>
+      <w:r>
+        <w:rPr>
+          <w:rFonts w:ascii="Arial" w:eastAsia="Times New Roman" w:hAnsi="Arial" w:cs="Arial"/>
+          <w:i/>
+          <w:iCs/>
+          <w:color w:val="000000"/>
+          <w:sz w:val="22"/>
+          <w:szCs w:val="22"/>
+          <w:lang w:eastAsia="en-GB"/>
+        </w:rPr>
+        <w:t xml:space="preserve">to fill in the </w:t>
       </w:r>
       <w:r>
         <w:rPr>
@@ -1936,7 +2010,7 @@
                     </pic:cNvPicPr>
                   </pic:nvPicPr>
                   <pic:blipFill>
-                    <a:blip r:embed="rId7">
+                    <a:blip r:embed="rId9">
                       <a:extLst>
                         <a:ext uri="{28A0092B-C50C-407E-A947-70E740481C1C}">
                           <a14:useLocalDpi xmlns:a14="http://schemas.microsoft.com/office/drawing/2010/main" val="0"/>
@@ -2049,7 +2123,7 @@
                     </pic:cNvPicPr>
                   </pic:nvPicPr>
                   <pic:blipFill>
-                    <a:blip r:embed="rId8">
+                    <a:blip r:embed="rId10">
                       <a:extLst>
                         <a:ext uri="{28A0092B-C50C-407E-A947-70E740481C1C}">
                           <a14:useLocalDpi xmlns:a14="http://schemas.microsoft.com/office/drawing/2010/main" val="0"/>

</xml_diff>

<commit_message>
upload ETL Report and move postcode file to resources
</commit_message>
<xml_diff>
--- a/ETL Project Proposal - Team 7 - 3 datasets.docx
+++ b/ETL Project Proposal - Team 7 - 3 datasets.docx
@@ -179,8 +179,20 @@
           <w:szCs w:val="22"/>
           <w:lang w:eastAsia="en-GB"/>
         </w:rPr>
-        <w:t>Will Bobzin</w:t>
-      </w:r>
+        <w:t xml:space="preserve">Will </w:t>
+      </w:r>
+      <w:proofErr w:type="spellStart"/>
+      <w:r>
+        <w:rPr>
+          <w:rFonts w:ascii="Arial" w:eastAsia="Times New Roman" w:hAnsi="Arial" w:cs="Arial"/>
+          <w:color w:val="000000"/>
+          <w:sz w:val="22"/>
+          <w:szCs w:val="22"/>
+          <w:lang w:eastAsia="en-GB"/>
+        </w:rPr>
+        <w:t>Bobzin</w:t>
+      </w:r>
+      <w:proofErr w:type="spellEnd"/>
     </w:p>
     <w:p>
       <w:pPr>
@@ -263,29 +275,29 @@
           <w:szCs w:val="22"/>
           <w:lang w:eastAsia="en-GB"/>
         </w:rPr>
-        <w:t xml:space="preserve">are developing a tool that will assist charitable organisations in planning their  </w:t>
-      </w:r>
-      <w:r>
-        <w:rPr>
-          <w:rFonts w:ascii="Arial" w:eastAsia="Times New Roman" w:hAnsi="Arial" w:cs="Arial"/>
-          <w:i/>
-          <w:iCs/>
-          <w:sz w:val="22"/>
-          <w:szCs w:val="22"/>
-          <w:lang w:eastAsia="en-GB"/>
-        </w:rPr>
-        <w:t xml:space="preserve">Victorian </w:t>
-      </w:r>
-      <w:r>
-        <w:rPr>
-          <w:rFonts w:ascii="Arial" w:eastAsia="Times New Roman" w:hAnsi="Arial" w:cs="Arial"/>
-          <w:i/>
-          <w:iCs/>
-          <w:sz w:val="22"/>
-          <w:szCs w:val="22"/>
-          <w:lang w:eastAsia="en-GB"/>
-        </w:rPr>
-        <w:t xml:space="preserve">fundraising efforts. </w:t>
+        <w:t xml:space="preserve">are developing a tool that will assist charitable organisations in planning </w:t>
+      </w:r>
+      <w:r>
+        <w:rPr>
+          <w:rFonts w:ascii="Arial" w:eastAsia="Times New Roman" w:hAnsi="Arial" w:cs="Arial"/>
+          <w:i/>
+          <w:iCs/>
+          <w:sz w:val="22"/>
+          <w:szCs w:val="22"/>
+          <w:lang w:eastAsia="en-GB"/>
+        </w:rPr>
+        <w:t>their Victorian</w:t>
+      </w:r>
+      <w:r>
+        <w:rPr>
+          <w:rFonts w:ascii="Arial" w:eastAsia="Times New Roman" w:hAnsi="Arial" w:cs="Arial"/>
+          <w:i/>
+          <w:iCs/>
+          <w:sz w:val="22"/>
+          <w:szCs w:val="22"/>
+          <w:lang w:eastAsia="en-GB"/>
+        </w:rPr>
+        <w:t xml:space="preserve"> fundraising efforts. </w:t>
       </w:r>
     </w:p>
     <w:p>
@@ -357,18 +369,62 @@
           <w:szCs w:val="22"/>
           <w:lang w:eastAsia="en-GB"/>
         </w:rPr>
-        <w:t xml:space="preserve">travellers, tourists and short term residents </w:t>
-      </w:r>
-      <w:r>
-        <w:rPr>
-          <w:rFonts w:ascii="Arial" w:eastAsia="Times New Roman" w:hAnsi="Arial" w:cs="Arial"/>
-          <w:i/>
-          <w:iCs/>
-          <w:sz w:val="22"/>
-          <w:szCs w:val="22"/>
-          <w:lang w:eastAsia="en-GB"/>
-        </w:rPr>
-        <w:t>that wouldn’t normally be expected to collaborate with charities.</w:t>
+        <w:t xml:space="preserve">travellers, tourists and </w:t>
+      </w:r>
+      <w:r>
+        <w:rPr>
+          <w:rFonts w:ascii="Arial" w:eastAsia="Times New Roman" w:hAnsi="Arial" w:cs="Arial"/>
+          <w:i/>
+          <w:iCs/>
+          <w:sz w:val="22"/>
+          <w:szCs w:val="22"/>
+          <w:lang w:eastAsia="en-GB"/>
+        </w:rPr>
+        <w:t>short-term</w:t>
+      </w:r>
+      <w:r>
+        <w:rPr>
+          <w:rFonts w:ascii="Arial" w:eastAsia="Times New Roman" w:hAnsi="Arial" w:cs="Arial"/>
+          <w:i/>
+          <w:iCs/>
+          <w:sz w:val="22"/>
+          <w:szCs w:val="22"/>
+          <w:lang w:eastAsia="en-GB"/>
+        </w:rPr>
+        <w:t xml:space="preserve"> residents </w:t>
+      </w:r>
+      <w:r>
+        <w:rPr>
+          <w:rFonts w:ascii="Arial" w:eastAsia="Times New Roman" w:hAnsi="Arial" w:cs="Arial"/>
+          <w:i/>
+          <w:iCs/>
+          <w:sz w:val="22"/>
+          <w:szCs w:val="22"/>
+          <w:lang w:eastAsia="en-GB"/>
+        </w:rPr>
+        <w:t xml:space="preserve">that </w:t>
+      </w:r>
+      <w:r>
+        <w:rPr>
+          <w:rFonts w:ascii="Arial" w:eastAsia="Times New Roman" w:hAnsi="Arial" w:cs="Arial"/>
+          <w:i/>
+          <w:iCs/>
+          <w:sz w:val="22"/>
+          <w:szCs w:val="22"/>
+          <w:lang w:eastAsia="en-GB"/>
+        </w:rPr>
+        <w:t>would not</w:t>
+      </w:r>
+      <w:r>
+        <w:rPr>
+          <w:rFonts w:ascii="Arial" w:eastAsia="Times New Roman" w:hAnsi="Arial" w:cs="Arial"/>
+          <w:i/>
+          <w:iCs/>
+          <w:sz w:val="22"/>
+          <w:szCs w:val="22"/>
+          <w:lang w:eastAsia="en-GB"/>
+        </w:rPr>
+        <w:t xml:space="preserve"> normally be expected to collaborate with charities.</w:t>
       </w:r>
     </w:p>
     <w:p>
@@ -410,31 +466,7 @@
           <w:szCs w:val="22"/>
           <w:lang w:eastAsia="en-GB"/>
         </w:rPr>
-        <w:t xml:space="preserve"> will let us know what is the expected donation per inhabitant for </w:t>
-      </w:r>
-      <w:r>
-        <w:rPr>
-          <w:rFonts w:ascii="Arial" w:eastAsia="Times New Roman" w:hAnsi="Arial" w:cs="Arial"/>
-          <w:i/>
-          <w:iCs/>
-          <w:color w:val="000000"/>
-          <w:sz w:val="22"/>
-          <w:szCs w:val="22"/>
-          <w:lang w:eastAsia="en-GB"/>
-        </w:rPr>
-        <w:t>for each type of postcode</w:t>
-      </w:r>
-      <w:r>
-        <w:rPr>
-          <w:rFonts w:ascii="Arial" w:eastAsia="Times New Roman" w:hAnsi="Arial" w:cs="Arial"/>
-          <w:i/>
-          <w:iCs/>
-          <w:color w:val="000000"/>
-          <w:sz w:val="22"/>
-          <w:szCs w:val="22"/>
-          <w:lang w:eastAsia="en-GB"/>
-        </w:rPr>
-        <w:t>.</w:t>
+        <w:t xml:space="preserve"> will let us know what is the expected donation per inhabitant for each type of postcode.</w:t>
       </w:r>
     </w:p>
     <w:p>
@@ -488,7 +520,59 @@
           <w:szCs w:val="22"/>
           <w:lang w:eastAsia="en-GB"/>
         </w:rPr>
-        <w:t xml:space="preserve">. The “expected donation” will then be compared with the actual and this will let us know if a given postcode is overindexed (“generous”) or underindexed (“not generous”). </w:t>
+        <w:t xml:space="preserve">. The “expected donation” will then be compared with the actual and this will let us know if a given postcode is </w:t>
+      </w:r>
+      <w:proofErr w:type="spellStart"/>
+      <w:r>
+        <w:rPr>
+          <w:rFonts w:ascii="Arial" w:eastAsia="Times New Roman" w:hAnsi="Arial" w:cs="Arial"/>
+          <w:i/>
+          <w:iCs/>
+          <w:color w:val="000000"/>
+          <w:sz w:val="22"/>
+          <w:szCs w:val="22"/>
+          <w:lang w:eastAsia="en-GB"/>
+        </w:rPr>
+        <w:t>overindexed</w:t>
+      </w:r>
+      <w:proofErr w:type="spellEnd"/>
+      <w:r>
+        <w:rPr>
+          <w:rFonts w:ascii="Arial" w:eastAsia="Times New Roman" w:hAnsi="Arial" w:cs="Arial"/>
+          <w:i/>
+          <w:iCs/>
+          <w:color w:val="000000"/>
+          <w:sz w:val="22"/>
+          <w:szCs w:val="22"/>
+          <w:lang w:eastAsia="en-GB"/>
+        </w:rPr>
+        <w:t xml:space="preserve"> (“generous”) or </w:t>
+      </w:r>
+      <w:proofErr w:type="spellStart"/>
+      <w:r>
+        <w:rPr>
+          <w:rFonts w:ascii="Arial" w:eastAsia="Times New Roman" w:hAnsi="Arial" w:cs="Arial"/>
+          <w:i/>
+          <w:iCs/>
+          <w:color w:val="000000"/>
+          <w:sz w:val="22"/>
+          <w:szCs w:val="22"/>
+          <w:lang w:eastAsia="en-GB"/>
+        </w:rPr>
+        <w:t>underindexed</w:t>
+      </w:r>
+      <w:proofErr w:type="spellEnd"/>
+      <w:r>
+        <w:rPr>
+          <w:rFonts w:ascii="Arial" w:eastAsia="Times New Roman" w:hAnsi="Arial" w:cs="Arial"/>
+          <w:i/>
+          <w:iCs/>
+          <w:color w:val="000000"/>
+          <w:sz w:val="22"/>
+          <w:szCs w:val="22"/>
+          <w:lang w:eastAsia="en-GB"/>
+        </w:rPr>
+        <w:t xml:space="preserve"> (“not generous”). </w:t>
       </w:r>
     </w:p>
     <w:p>
@@ -560,19 +644,31 @@
           <w:szCs w:val="22"/>
           <w:lang w:eastAsia="en-GB"/>
         </w:rPr>
-        <w:t>collected from the web</w:t>
-      </w:r>
-      <w:r>
-        <w:rPr>
-          <w:rFonts w:ascii="Arial" w:eastAsia="Times New Roman" w:hAnsi="Arial" w:cs="Arial"/>
-          <w:i/>
-          <w:iCs/>
-          <w:color w:val="000000"/>
-          <w:sz w:val="22"/>
-          <w:szCs w:val="22"/>
-          <w:lang w:eastAsia="en-GB"/>
-        </w:rPr>
-        <w:t>that advises what are the name of the suburbs under each postcode.</w:t>
+        <w:t xml:space="preserve">collected from the </w:t>
+      </w:r>
+      <w:r>
+        <w:rPr>
+          <w:rFonts w:ascii="Arial" w:eastAsia="Times New Roman" w:hAnsi="Arial" w:cs="Arial"/>
+          <w:i/>
+          <w:iCs/>
+          <w:color w:val="000000"/>
+          <w:sz w:val="22"/>
+          <w:szCs w:val="22"/>
+          <w:lang w:eastAsia="en-GB"/>
+        </w:rPr>
+        <w:t>web that</w:t>
+      </w:r>
+      <w:r>
+        <w:rPr>
+          <w:rFonts w:ascii="Arial" w:eastAsia="Times New Roman" w:hAnsi="Arial" w:cs="Arial"/>
+          <w:i/>
+          <w:iCs/>
+          <w:color w:val="000000"/>
+          <w:sz w:val="22"/>
+          <w:szCs w:val="22"/>
+          <w:lang w:eastAsia="en-GB"/>
+        </w:rPr>
+        <w:t xml:space="preserve"> advises what are the name of the suburbs under each postcode.</w:t>
       </w:r>
     </w:p>
     <w:p>
@@ -602,8 +698,22 @@
           <w:szCs w:val="22"/>
           <w:lang w:eastAsia="en-GB"/>
         </w:rPr>
-        <w:t>This information will be consolidated in a dataframe</w:t>
-      </w:r>
+        <w:t xml:space="preserve">This information will be consolidated in a </w:t>
+      </w:r>
+      <w:proofErr w:type="spellStart"/>
+      <w:r>
+        <w:rPr>
+          <w:rFonts w:ascii="Arial" w:eastAsia="Times New Roman" w:hAnsi="Arial" w:cs="Arial"/>
+          <w:i/>
+          <w:iCs/>
+          <w:color w:val="000000"/>
+          <w:sz w:val="22"/>
+          <w:szCs w:val="22"/>
+          <w:lang w:eastAsia="en-GB"/>
+        </w:rPr>
+        <w:t>dataframe</w:t>
+      </w:r>
+      <w:proofErr w:type="spellEnd"/>
       <w:r>
         <w:rPr>
           <w:rFonts w:ascii="Arial" w:eastAsia="Times New Roman" w:hAnsi="Arial" w:cs="Arial"/>
@@ -708,7 +818,31 @@
           <w:szCs w:val="22"/>
           <w:lang w:eastAsia="en-GB"/>
         </w:rPr>
-        <w:t>Postcode clasification - Metropolitan vs Rura</w:t>
+        <w:t xml:space="preserve">Postcode </w:t>
+      </w:r>
+      <w:r>
+        <w:rPr>
+          <w:rFonts w:ascii="Arial" w:eastAsia="Times New Roman" w:hAnsi="Arial" w:cs="Arial"/>
+          <w:i/>
+          <w:iCs/>
+          <w:color w:val="000000"/>
+          <w:sz w:val="22"/>
+          <w:szCs w:val="22"/>
+          <w:lang w:eastAsia="en-GB"/>
+        </w:rPr>
+        <w:t>classification</w:t>
+      </w:r>
+      <w:r>
+        <w:rPr>
+          <w:rFonts w:ascii="Arial" w:eastAsia="Times New Roman" w:hAnsi="Arial" w:cs="Arial"/>
+          <w:i/>
+          <w:iCs/>
+          <w:color w:val="000000"/>
+          <w:sz w:val="22"/>
+          <w:szCs w:val="22"/>
+          <w:lang w:eastAsia="en-GB"/>
+        </w:rPr>
+        <w:t xml:space="preserve"> - Metropolitan vs Rura</w:t>
       </w:r>
       <w:r>
         <w:rPr>
@@ -802,7 +936,7 @@
           <w:szCs w:val="22"/>
           <w:lang w:eastAsia="en-GB"/>
         </w:rPr>
-        <w:t xml:space="preserve">Australian postcode dataset – offered by Matthew Proctor ( </w:t>
+        <w:t>Australian postcode dataset – offered by Matthew Proctor (</w:t>
       </w:r>
       <w:hyperlink r:id="rId6" w:history="1">
         <w:r>
@@ -936,7 +1070,31 @@
           <w:szCs w:val="22"/>
           <w:lang w:eastAsia="en-GB"/>
         </w:rPr>
-        <w:t>. This is a cumbersome files, with multiple columns that are not relevant to our purposes.</w:t>
+        <w:t xml:space="preserve">. This is a </w:t>
+      </w:r>
+      <w:r>
+        <w:rPr>
+          <w:rFonts w:ascii="Arial" w:eastAsia="Times New Roman" w:hAnsi="Arial" w:cs="Arial"/>
+          <w:i/>
+          <w:iCs/>
+          <w:color w:val="000000"/>
+          <w:sz w:val="22"/>
+          <w:szCs w:val="22"/>
+          <w:lang w:eastAsia="en-GB"/>
+        </w:rPr>
+        <w:t>cumbersome file</w:t>
+      </w:r>
+      <w:r>
+        <w:rPr>
+          <w:rFonts w:ascii="Arial" w:eastAsia="Times New Roman" w:hAnsi="Arial" w:cs="Arial"/>
+          <w:i/>
+          <w:iCs/>
+          <w:color w:val="000000"/>
+          <w:sz w:val="22"/>
+          <w:szCs w:val="22"/>
+          <w:lang w:eastAsia="en-GB"/>
+        </w:rPr>
+        <w:t>, with multiple columns that are not relevant to our purposes.</w:t>
       </w:r>
     </w:p>
     <w:p>
@@ -1166,7 +1324,31 @@
           <w:szCs w:val="22"/>
           <w:lang w:eastAsia="en-GB"/>
         </w:rPr>
-        <w:t xml:space="preserve">We will utilise search functions to clasify postcodes as ‘Metro” and </w:t>
+        <w:t xml:space="preserve">We will utilise search functions to </w:t>
+      </w:r>
+      <w:r>
+        <w:rPr>
+          <w:rFonts w:ascii="Arial" w:eastAsia="Times New Roman" w:hAnsi="Arial" w:cs="Arial"/>
+          <w:i/>
+          <w:iCs/>
+          <w:color w:val="000000"/>
+          <w:sz w:val="22"/>
+          <w:szCs w:val="22"/>
+          <w:lang w:eastAsia="en-GB"/>
+        </w:rPr>
+        <w:t>classify</w:t>
+      </w:r>
+      <w:r>
+        <w:rPr>
+          <w:rFonts w:ascii="Arial" w:eastAsia="Times New Roman" w:hAnsi="Arial" w:cs="Arial"/>
+          <w:i/>
+          <w:iCs/>
+          <w:color w:val="000000"/>
+          <w:sz w:val="22"/>
+          <w:szCs w:val="22"/>
+          <w:lang w:eastAsia="en-GB"/>
+        </w:rPr>
+        <w:t xml:space="preserve"> postcodes as ‘Metro” and </w:t>
       </w:r>
       <w:r>
         <w:rPr>
@@ -1232,7 +1414,33 @@
           <w:szCs w:val="22"/>
           <w:lang w:eastAsia="en-GB"/>
         </w:rPr>
-        <w:t xml:space="preserve">Columns will be renamed to make the dataframe more </w:t>
+        <w:t xml:space="preserve">Columns will be renamed to make the </w:t>
+      </w:r>
+      <w:proofErr w:type="spellStart"/>
+      <w:r>
+        <w:rPr>
+          <w:rFonts w:ascii="Arial" w:eastAsia="Times New Roman" w:hAnsi="Arial" w:cs="Arial"/>
+          <w:i/>
+          <w:iCs/>
+          <w:color w:val="000000"/>
+          <w:sz w:val="22"/>
+          <w:szCs w:val="22"/>
+          <w:lang w:eastAsia="en-GB"/>
+        </w:rPr>
+        <w:t>dataframe</w:t>
+      </w:r>
+      <w:proofErr w:type="spellEnd"/>
+      <w:r>
+        <w:rPr>
+          <w:rFonts w:ascii="Arial" w:eastAsia="Times New Roman" w:hAnsi="Arial" w:cs="Arial"/>
+          <w:i/>
+          <w:iCs/>
+          <w:color w:val="000000"/>
+          <w:sz w:val="22"/>
+          <w:szCs w:val="22"/>
+          <w:lang w:eastAsia="en-GB"/>
+        </w:rPr>
+        <w:t xml:space="preserve"> more </w:t>
       </w:r>
       <w:r>
         <w:rPr>
@@ -1473,31 +1681,119 @@
           <w:szCs w:val="22"/>
           <w:lang w:eastAsia="en-GB"/>
         </w:rPr>
-        <w:t>manage the data using Jupyter Notebooks, with Pandas for dataframe management.</w:t>
-      </w:r>
-      <w:r>
-        <w:rPr>
-          <w:rFonts w:ascii="Arial" w:eastAsia="Times New Roman" w:hAnsi="Arial" w:cs="Arial"/>
-          <w:i/>
-          <w:iCs/>
-          <w:color w:val="000000"/>
-          <w:sz w:val="22"/>
-          <w:szCs w:val="22"/>
-          <w:lang w:eastAsia="en-GB"/>
-        </w:rPr>
-        <w:t xml:space="preserve"> We will implement the analytics using SQL, with </w:t>
-      </w:r>
-      <w:r>
-        <w:rPr>
-          <w:rFonts w:ascii="Arial" w:eastAsia="Times New Roman" w:hAnsi="Arial" w:cs="Arial"/>
-          <w:i/>
-          <w:iCs/>
-          <w:color w:val="000000"/>
-          <w:sz w:val="22"/>
-          <w:szCs w:val="22"/>
-          <w:lang w:eastAsia="en-GB"/>
-        </w:rPr>
-        <w:t xml:space="preserve"> Excel for very early analysis. We will perform joins to </w:t>
+        <w:t xml:space="preserve">manage the data using </w:t>
+      </w:r>
+      <w:proofErr w:type="spellStart"/>
+      <w:r>
+        <w:rPr>
+          <w:rFonts w:ascii="Arial" w:eastAsia="Times New Roman" w:hAnsi="Arial" w:cs="Arial"/>
+          <w:i/>
+          <w:iCs/>
+          <w:color w:val="000000"/>
+          <w:sz w:val="22"/>
+          <w:szCs w:val="22"/>
+          <w:lang w:eastAsia="en-GB"/>
+        </w:rPr>
+        <w:t>Jupyter</w:t>
+      </w:r>
+      <w:proofErr w:type="spellEnd"/>
+      <w:r>
+        <w:rPr>
+          <w:rFonts w:ascii="Arial" w:eastAsia="Times New Roman" w:hAnsi="Arial" w:cs="Arial"/>
+          <w:i/>
+          <w:iCs/>
+          <w:color w:val="000000"/>
+          <w:sz w:val="22"/>
+          <w:szCs w:val="22"/>
+          <w:lang w:eastAsia="en-GB"/>
+        </w:rPr>
+        <w:t xml:space="preserve"> Notebooks, with Pandas for </w:t>
+      </w:r>
+      <w:proofErr w:type="spellStart"/>
+      <w:r>
+        <w:rPr>
+          <w:rFonts w:ascii="Arial" w:eastAsia="Times New Roman" w:hAnsi="Arial" w:cs="Arial"/>
+          <w:i/>
+          <w:iCs/>
+          <w:color w:val="000000"/>
+          <w:sz w:val="22"/>
+          <w:szCs w:val="22"/>
+          <w:lang w:eastAsia="en-GB"/>
+        </w:rPr>
+        <w:t>dataframe</w:t>
+      </w:r>
+      <w:proofErr w:type="spellEnd"/>
+      <w:r>
+        <w:rPr>
+          <w:rFonts w:ascii="Arial" w:eastAsia="Times New Roman" w:hAnsi="Arial" w:cs="Arial"/>
+          <w:i/>
+          <w:iCs/>
+          <w:color w:val="000000"/>
+          <w:sz w:val="22"/>
+          <w:szCs w:val="22"/>
+          <w:lang w:eastAsia="en-GB"/>
+        </w:rPr>
+        <w:t xml:space="preserve"> management.</w:t>
+      </w:r>
+      <w:r>
+        <w:rPr>
+          <w:rFonts w:ascii="Arial" w:eastAsia="Times New Roman" w:hAnsi="Arial" w:cs="Arial"/>
+          <w:i/>
+          <w:iCs/>
+          <w:color w:val="000000"/>
+          <w:sz w:val="22"/>
+          <w:szCs w:val="22"/>
+          <w:lang w:eastAsia="en-GB"/>
+        </w:rPr>
+        <w:t xml:space="preserve"> We will implement the analytics using SQL, </w:t>
+      </w:r>
+      <w:r>
+        <w:rPr>
+          <w:rFonts w:ascii="Arial" w:eastAsia="Times New Roman" w:hAnsi="Arial" w:cs="Arial"/>
+          <w:i/>
+          <w:iCs/>
+          <w:color w:val="000000"/>
+          <w:sz w:val="22"/>
+          <w:szCs w:val="22"/>
+          <w:lang w:eastAsia="en-GB"/>
+        </w:rPr>
+        <w:t>with Excel</w:t>
+      </w:r>
+      <w:r>
+        <w:rPr>
+          <w:rFonts w:ascii="Arial" w:eastAsia="Times New Roman" w:hAnsi="Arial" w:cs="Arial"/>
+          <w:i/>
+          <w:iCs/>
+          <w:color w:val="000000"/>
+          <w:sz w:val="22"/>
+          <w:szCs w:val="22"/>
+          <w:lang w:eastAsia="en-GB"/>
+        </w:rPr>
+        <w:t xml:space="preserve"> </w:t>
+      </w:r>
+      <w:r>
+        <w:rPr>
+          <w:rFonts w:ascii="Arial" w:eastAsia="Times New Roman" w:hAnsi="Arial" w:cs="Arial"/>
+          <w:i/>
+          <w:iCs/>
+          <w:color w:val="000000"/>
+          <w:sz w:val="22"/>
+          <w:szCs w:val="22"/>
+          <w:lang w:eastAsia="en-GB"/>
+        </w:rPr>
+        <w:t>for early</w:t>
+      </w:r>
+      <w:r>
+        <w:rPr>
+          <w:rFonts w:ascii="Arial" w:eastAsia="Times New Roman" w:hAnsi="Arial" w:cs="Arial"/>
+          <w:i/>
+          <w:iCs/>
+          <w:color w:val="000000"/>
+          <w:sz w:val="22"/>
+          <w:szCs w:val="22"/>
+          <w:lang w:eastAsia="en-GB"/>
+        </w:rPr>
+        <w:t xml:space="preserve"> analysis. We will perform joins to </w:t>
       </w:r>
       <w:r>
         <w:rPr>
@@ -1539,7 +1835,55 @@
           <w:szCs w:val="22"/>
           <w:lang w:eastAsia="en-GB"/>
         </w:rPr>
-        <w:t>After applying this transformations, we will have a streamlined, usable data source with no unnecessary columns. The first operaations will give us the tools to divide between “Metro” and “Country”.</w:t>
+        <w:t xml:space="preserve">After applying </w:t>
+      </w:r>
+      <w:r>
+        <w:rPr>
+          <w:rFonts w:ascii="Arial" w:eastAsia="Times New Roman" w:hAnsi="Arial" w:cs="Arial"/>
+          <w:i/>
+          <w:iCs/>
+          <w:color w:val="000000"/>
+          <w:sz w:val="22"/>
+          <w:szCs w:val="22"/>
+          <w:lang w:eastAsia="en-GB"/>
+        </w:rPr>
+        <w:t>these transformations</w:t>
+      </w:r>
+      <w:r>
+        <w:rPr>
+          <w:rFonts w:ascii="Arial" w:eastAsia="Times New Roman" w:hAnsi="Arial" w:cs="Arial"/>
+          <w:i/>
+          <w:iCs/>
+          <w:color w:val="000000"/>
+          <w:sz w:val="22"/>
+          <w:szCs w:val="22"/>
+          <w:lang w:eastAsia="en-GB"/>
+        </w:rPr>
+        <w:t xml:space="preserve">, we will have a streamlined, usable data source with no unnecessary columns. The first </w:t>
+      </w:r>
+      <w:r>
+        <w:rPr>
+          <w:rFonts w:ascii="Arial" w:eastAsia="Times New Roman" w:hAnsi="Arial" w:cs="Arial"/>
+          <w:i/>
+          <w:iCs/>
+          <w:color w:val="000000"/>
+          <w:sz w:val="22"/>
+          <w:szCs w:val="22"/>
+          <w:lang w:eastAsia="en-GB"/>
+        </w:rPr>
+        <w:t>operations</w:t>
+      </w:r>
+      <w:r>
+        <w:rPr>
+          <w:rFonts w:ascii="Arial" w:eastAsia="Times New Roman" w:hAnsi="Arial" w:cs="Arial"/>
+          <w:i/>
+          <w:iCs/>
+          <w:color w:val="000000"/>
+          <w:sz w:val="22"/>
+          <w:szCs w:val="22"/>
+          <w:lang w:eastAsia="en-GB"/>
+        </w:rPr>
+        <w:t xml:space="preserve"> will give us the tools to divide between “Metro” and “Country”.</w:t>
       </w:r>
     </w:p>
     <w:p>
@@ -1723,7 +2067,33 @@
           <w:szCs w:val="22"/>
           <w:lang w:eastAsia="en-GB"/>
         </w:rPr>
-        <w:t>One of the limitations we currently foresee is that the available data only covers filed donations to registered charities disclosed to the ATO. While obviously there is a tax incentive to declare donations and deduct from taxes, these don’t cover gifts to individual or organisations that for whatever reason are not registered charities (eg. Sport clubs). While this is a weakness, we believe that it won’t distort the results of the exercise.</w:t>
+        <w:t>One of the limitations we currently foresee is that the available data only covers filed donations to registered charities disclosed to the ATO. While obviously there is a tax incentive to declare donations and deduct from taxes, these don’t cover gifts to individual or organisations that for whatever reason are not registered charities (</w:t>
+      </w:r>
+      <w:proofErr w:type="spellStart"/>
+      <w:r>
+        <w:rPr>
+          <w:rFonts w:ascii="Arial" w:eastAsia="Times New Roman" w:hAnsi="Arial" w:cs="Arial"/>
+          <w:i/>
+          <w:iCs/>
+          <w:color w:val="000000"/>
+          <w:sz w:val="22"/>
+          <w:szCs w:val="22"/>
+          <w:lang w:eastAsia="en-GB"/>
+        </w:rPr>
+        <w:t>eg.</w:t>
+      </w:r>
+      <w:proofErr w:type="spellEnd"/>
+      <w:r>
+        <w:rPr>
+          <w:rFonts w:ascii="Arial" w:eastAsia="Times New Roman" w:hAnsi="Arial" w:cs="Arial"/>
+          <w:i/>
+          <w:iCs/>
+          <w:color w:val="000000"/>
+          <w:sz w:val="22"/>
+          <w:szCs w:val="22"/>
+          <w:lang w:eastAsia="en-GB"/>
+        </w:rPr>
+        <w:t xml:space="preserve"> Sport clubs). While this is a weakness, we believe that it won’t distort the results of the exercise.</w:t>
       </w:r>
     </w:p>
     <w:p>
@@ -1795,16 +2165,6 @@
           <w:lang w:eastAsia="en-GB"/>
         </w:rPr>
       </w:pPr>
-      <w:r>
-        <w:rPr>
-          <w:rFonts w:ascii="Arial" w:eastAsia="Times New Roman" w:hAnsi="Arial" w:cs="Arial"/>
-          <w:color w:val="000000"/>
-          <w:sz w:val="22"/>
-          <w:szCs w:val="22"/>
-          <w:lang w:eastAsia="en-GB"/>
-        </w:rPr>
-        <w:t>#########################################################################</w:t>
-      </w:r>
     </w:p>
     <w:p>
       <w:pPr>
@@ -1815,6 +2175,50 @@
           <w:lang w:eastAsia="en-GB"/>
         </w:rPr>
       </w:pPr>
+      <w:r>
+        <w:rPr>
+          <w:rFonts w:ascii="Arial" w:eastAsia="Times New Roman" w:hAnsi="Arial" w:cs="Arial"/>
+          <w:color w:val="000000"/>
+          <w:sz w:val="22"/>
+          <w:szCs w:val="22"/>
+          <w:bdr w:val="none" w:sz="0" w:space="0" w:color="auto" w:frame="1"/>
+          <w:lang w:eastAsia="en-GB"/>
+        </w:rPr>
+        <w:fldChar w:fldCharType="begin"/>
+      </w:r>
+      <w:r>
+        <w:rPr>
+          <w:rFonts w:ascii="Arial" w:eastAsia="Times New Roman" w:hAnsi="Arial" w:cs="Arial"/>
+          <w:color w:val="000000"/>
+          <w:sz w:val="22"/>
+          <w:szCs w:val="22"/>
+          <w:bdr w:val="none" w:sz="0" w:space="0" w:color="auto" w:frame="1"/>
+          <w:lang w:eastAsia="en-GB"/>
+        </w:rPr>
+        <w:instrText xml:space="preserve"> INCLUDEPICTURE "https://lh4.googleusercontent.com/dXS3DaoNsB0q-YBl9ceF1o_zHy0H2f6Gwo1t4wOX--O-d2L_ZEDJBJQDmK5OPfbT_7bhEoGjoVNbjTFQKHubFc3zxZNUll4A_gZIvUalnOTzFrirH4-O5FieIqWpPbP7EJDgOP5T" \* MERGEFORMATINET </w:instrText>
+      </w:r>
+      <w:r>
+        <w:rPr>
+          <w:rFonts w:ascii="Arial" w:eastAsia="Times New Roman" w:hAnsi="Arial" w:cs="Arial"/>
+          <w:color w:val="000000"/>
+          <w:sz w:val="22"/>
+          <w:szCs w:val="22"/>
+          <w:bdr w:val="none" w:sz="0" w:space="0" w:color="auto" w:frame="1"/>
+          <w:lang w:eastAsia="en-GB"/>
+        </w:rPr>
+        <w:fldChar w:fldCharType="separate"/>
+      </w:r>
+      <w:r>
+        <w:rPr>
+          <w:rFonts w:ascii="Arial" w:eastAsia="Times New Roman" w:hAnsi="Arial" w:cs="Arial"/>
+          <w:color w:val="000000"/>
+          <w:sz w:val="22"/>
+          <w:szCs w:val="22"/>
+          <w:bdr w:val="none" w:sz="0" w:space="0" w:color="auto" w:frame="1"/>
+          <w:lang w:eastAsia="en-GB"/>
+        </w:rPr>
+        <w:fldChar w:fldCharType="end"/>
+      </w:r>
     </w:p>
     <w:p>
       <w:pPr>
@@ -1828,136 +2232,12 @@
       <w:r>
         <w:rPr>
           <w:rFonts w:ascii="Arial" w:eastAsia="Times New Roman" w:hAnsi="Arial" w:cs="Arial"/>
-          <w:b/>
-          <w:bCs/>
-          <w:color w:val="000000"/>
-          <w:sz w:val="22"/>
-          <w:szCs w:val="22"/>
-          <w:lang w:eastAsia="en-GB"/>
-        </w:rPr>
-        <w:t>ETL DIAGRAM </w:t>
-      </w:r>
-    </w:p>
-    <w:p>
-      <w:pPr>
-        <w:rPr>
-          <w:rFonts w:ascii="Times New Roman" w:eastAsia="Times New Roman" w:hAnsi="Times New Roman" w:cs="Times New Roman"/>
-          <w:sz w:val="22"/>
-          <w:szCs w:val="22"/>
-          <w:lang w:eastAsia="en-GB"/>
-        </w:rPr>
-      </w:pPr>
-      <w:r>
-        <w:rPr>
-          <w:rFonts w:ascii="Arial" w:eastAsia="Times New Roman" w:hAnsi="Arial" w:cs="Arial"/>
-          <w:color w:val="000000"/>
-          <w:sz w:val="22"/>
-          <w:szCs w:val="22"/>
-          <w:lang w:eastAsia="en-GB"/>
-        </w:rPr>
-        <w:t>It may be easier to explain the process in an ETL diagram (you don’t have to create a diagram but it may help your group to formulate a plan). </w:t>
-      </w:r>
-    </w:p>
-    <w:p>
-      <w:pPr>
-        <w:rPr>
-          <w:rFonts w:ascii="Times New Roman" w:eastAsia="Times New Roman" w:hAnsi="Times New Roman" w:cs="Times New Roman"/>
-          <w:sz w:val="22"/>
-          <w:szCs w:val="22"/>
-          <w:lang w:eastAsia="en-GB"/>
-        </w:rPr>
-      </w:pPr>
-    </w:p>
-    <w:p>
-      <w:pPr>
-        <w:jc w:val="both"/>
-        <w:rPr>
-          <w:rFonts w:ascii="Times New Roman" w:eastAsia="Times New Roman" w:hAnsi="Times New Roman" w:cs="Times New Roman"/>
-          <w:sz w:val="22"/>
-          <w:szCs w:val="22"/>
-          <w:lang w:eastAsia="en-GB"/>
-        </w:rPr>
-      </w:pPr>
-      <w:r>
-        <w:rPr>
-          <w:rFonts w:ascii="Arial" w:eastAsia="Times New Roman" w:hAnsi="Arial" w:cs="Arial"/>
-          <w:color w:val="000000"/>
-          <w:sz w:val="22"/>
-          <w:szCs w:val="22"/>
-          <w:lang w:eastAsia="en-GB"/>
-        </w:rPr>
-        <w:t xml:space="preserve">Most data engineers make sure to document the ETL processes for reference. One way to do this is to use ETL diagrams. This is usually drafted at the beginning of the project and finalised at the end of the project. </w:t>
-      </w:r>
-      <w:r>
-        <w:rPr>
-          <w:rFonts w:ascii="Arial" w:eastAsia="Times New Roman" w:hAnsi="Arial" w:cs="Arial"/>
-          <w:color w:val="000000"/>
-          <w:sz w:val="22"/>
-          <w:szCs w:val="22"/>
-          <w:lang w:eastAsia="en-GB"/>
-        </w:rPr>
-        <w:br/>
-      </w:r>
-      <w:r>
-        <w:rPr>
-          <w:rFonts w:ascii="Arial" w:eastAsia="Times New Roman" w:hAnsi="Arial" w:cs="Arial"/>
-          <w:color w:val="000000"/>
-          <w:sz w:val="22"/>
-          <w:szCs w:val="22"/>
-          <w:lang w:eastAsia="en-GB"/>
-        </w:rPr>
-        <w:br/>
-      </w:r>
-    </w:p>
-    <w:p>
-      <w:pPr>
-        <w:rPr>
-          <w:rFonts w:ascii="Times New Roman" w:eastAsia="Times New Roman" w:hAnsi="Times New Roman" w:cs="Times New Roman"/>
-          <w:sz w:val="22"/>
-          <w:szCs w:val="22"/>
-          <w:lang w:eastAsia="en-GB"/>
-        </w:rPr>
-      </w:pPr>
-      <w:r>
-        <w:rPr>
-          <w:rFonts w:ascii="Arial" w:eastAsia="Times New Roman" w:hAnsi="Arial" w:cs="Arial"/>
-          <w:color w:val="000000"/>
-          <w:sz w:val="22"/>
-          <w:szCs w:val="22"/>
-          <w:lang w:eastAsia="en-GB"/>
-        </w:rPr>
-        <w:t>Here are a two examples of how an ETL diagram would look like:</w:t>
-      </w:r>
-    </w:p>
-    <w:p>
-      <w:pPr>
-        <w:rPr>
-          <w:rFonts w:ascii="Times New Roman" w:eastAsia="Times New Roman" w:hAnsi="Times New Roman" w:cs="Times New Roman"/>
-          <w:sz w:val="22"/>
-          <w:szCs w:val="22"/>
-          <w:lang w:eastAsia="en-GB"/>
-        </w:rPr>
-      </w:pPr>
-    </w:p>
-    <w:p>
-      <w:pPr>
-        <w:rPr>
-          <w:rFonts w:ascii="Times New Roman" w:eastAsia="Times New Roman" w:hAnsi="Times New Roman" w:cs="Times New Roman"/>
-          <w:sz w:val="22"/>
-          <w:szCs w:val="22"/>
-          <w:lang w:eastAsia="en-GB"/>
-        </w:rPr>
-      </w:pPr>
-      <w:r>
-        <w:rPr>
-          <w:rFonts w:ascii="Arial" w:eastAsia="Times New Roman" w:hAnsi="Arial" w:cs="Arial"/>
           <w:color w:val="000000"/>
           <w:sz w:val="22"/>
           <w:szCs w:val="22"/>
           <w:bdr w:val="none" w:sz="0" w:space="0" w:color="auto" w:frame="1"/>
           <w:lang w:eastAsia="en-GB"/>
         </w:rPr>
-        <w:lastRenderedPageBreak/>
         <w:fldChar w:fldCharType="begin"/>
       </w:r>
       <w:r>
@@ -1969,7 +2249,7 @@
           <w:bdr w:val="none" w:sz="0" w:space="0" w:color="auto" w:frame="1"/>
           <w:lang w:eastAsia="en-GB"/>
         </w:rPr>
-        <w:instrText xml:space="preserve"> INCLUDEPICTURE "https://lh4.googleusercontent.com/dXS3DaoNsB0q-YBl9ceF1o_zHy0H2f6Gwo1t4wOX--O-d2L_ZEDJBJQDmK5OPfbT_7bhEoGjoVNbjTFQKHubFc3zxZNUll4A_gZIvUalnOTzFrirH4-O5FieIqWpPbP7EJDgOP5T" \* MERGEFORMATINET </w:instrText>
+        <w:instrText xml:space="preserve"> INCLUDEPICTURE "https://lh5.googleusercontent.com/5KcYM1MSlpsepYubBe5sAJrtXFtI_sft329rYzbiAp7ebD83rjzvJC-3hgjpAPjhDyKVUoyLdCcQsrpMB2m153wG_6YqqgOCkh-rQs6TkDl4GpKraPndGhC8mui4_IUPkWoZgZtb" \* MERGEFORMATINET </w:instrText>
       </w:r>
       <w:r>
         <w:rPr>
@@ -1981,178 +2261,6 @@
           <w:lang w:eastAsia="en-GB"/>
         </w:rPr>
         <w:fldChar w:fldCharType="separate"/>
-      </w:r>
-      <w:r>
-        <w:rPr>
-          <w:rFonts w:ascii="Arial" w:eastAsia="Times New Roman" w:hAnsi="Arial" w:cs="Arial"/>
-          <w:noProof/>
-          <w:color w:val="000000"/>
-          <w:sz w:val="22"/>
-          <w:szCs w:val="22"/>
-          <w:bdr w:val="none" w:sz="0" w:space="0" w:color="auto" w:frame="1"/>
-          <w:lang w:eastAsia="en-GB"/>
-        </w:rPr>
-        <w:drawing>
-          <wp:inline distT="0" distB="0" distL="0" distR="0" wp14:anchorId="6B6C93E3" wp14:editId="7A10C360">
-            <wp:extent cx="5731510" cy="4799965"/>
-            <wp:effectExtent l="0" t="0" r="0" b="635"/>
-            <wp:docPr id="2" name="Picture 2"/>
-            <wp:cNvGraphicFramePr>
-              <a:graphicFrameLocks xmlns:a="http://schemas.openxmlformats.org/drawingml/2006/main" noChangeAspect="1"/>
-            </wp:cNvGraphicFramePr>
-            <a:graphic xmlns:a="http://schemas.openxmlformats.org/drawingml/2006/main">
-              <a:graphicData uri="http://schemas.openxmlformats.org/drawingml/2006/picture">
-                <pic:pic xmlns:pic="http://schemas.openxmlformats.org/drawingml/2006/picture">
-                  <pic:nvPicPr>
-                    <pic:cNvPr id="0" name="Picture 1"/>
-                    <pic:cNvPicPr>
-                      <a:picLocks noChangeAspect="1" noChangeArrowheads="1"/>
-                    </pic:cNvPicPr>
-                  </pic:nvPicPr>
-                  <pic:blipFill>
-                    <a:blip r:embed="rId9">
-                      <a:extLst>
-                        <a:ext uri="{28A0092B-C50C-407E-A947-70E740481C1C}">
-                          <a14:useLocalDpi xmlns:a14="http://schemas.microsoft.com/office/drawing/2010/main" val="0"/>
-                        </a:ext>
-                      </a:extLst>
-                    </a:blip>
-                    <a:srcRect/>
-                    <a:stretch>
-                      <a:fillRect/>
-                    </a:stretch>
-                  </pic:blipFill>
-                  <pic:spPr bwMode="auto">
-                    <a:xfrm>
-                      <a:off x="0" y="0"/>
-                      <a:ext cx="5731510" cy="4799965"/>
-                    </a:xfrm>
-                    <a:prstGeom prst="rect">
-                      <a:avLst/>
-                    </a:prstGeom>
-                    <a:noFill/>
-                    <a:ln>
-                      <a:noFill/>
-                    </a:ln>
-                  </pic:spPr>
-                </pic:pic>
-              </a:graphicData>
-            </a:graphic>
-          </wp:inline>
-        </w:drawing>
-      </w:r>
-      <w:r>
-        <w:rPr>
-          <w:rFonts w:ascii="Arial" w:eastAsia="Times New Roman" w:hAnsi="Arial" w:cs="Arial"/>
-          <w:color w:val="000000"/>
-          <w:sz w:val="22"/>
-          <w:szCs w:val="22"/>
-          <w:bdr w:val="none" w:sz="0" w:space="0" w:color="auto" w:frame="1"/>
-          <w:lang w:eastAsia="en-GB"/>
-        </w:rPr>
-        <w:fldChar w:fldCharType="end"/>
-      </w:r>
-    </w:p>
-    <w:p>
-      <w:pPr>
-        <w:rPr>
-          <w:rFonts w:ascii="Times New Roman" w:eastAsia="Times New Roman" w:hAnsi="Times New Roman" w:cs="Times New Roman"/>
-          <w:sz w:val="22"/>
-          <w:szCs w:val="22"/>
-          <w:lang w:eastAsia="en-GB"/>
-        </w:rPr>
-      </w:pPr>
-      <w:r>
-        <w:rPr>
-          <w:rFonts w:ascii="Arial" w:eastAsia="Times New Roman" w:hAnsi="Arial" w:cs="Arial"/>
-          <w:color w:val="000000"/>
-          <w:sz w:val="22"/>
-          <w:szCs w:val="22"/>
-          <w:bdr w:val="none" w:sz="0" w:space="0" w:color="auto" w:frame="1"/>
-          <w:lang w:eastAsia="en-GB"/>
-        </w:rPr>
-        <w:fldChar w:fldCharType="begin"/>
-      </w:r>
-      <w:r>
-        <w:rPr>
-          <w:rFonts w:ascii="Arial" w:eastAsia="Times New Roman" w:hAnsi="Arial" w:cs="Arial"/>
-          <w:color w:val="000000"/>
-          <w:sz w:val="22"/>
-          <w:szCs w:val="22"/>
-          <w:bdr w:val="none" w:sz="0" w:space="0" w:color="auto" w:frame="1"/>
-          <w:lang w:eastAsia="en-GB"/>
-        </w:rPr>
-        <w:instrText xml:space="preserve"> INCLUDEPICTURE "https://lh5.googleusercontent.com/5KcYM1MSlpsepYubBe5sAJrtXFtI_sft329rYzbiAp7ebD83rjzvJC-3hgjpAPjhDyKVUoyLdCcQsrpMB2m153wG_6YqqgOCkh-rQs6TkDl4GpKraPndGhC8mui4_IUPkWoZgZtb" \* MERGEFORMATINET </w:instrText>
-      </w:r>
-      <w:r>
-        <w:rPr>
-          <w:rFonts w:ascii="Arial" w:eastAsia="Times New Roman" w:hAnsi="Arial" w:cs="Arial"/>
-          <w:color w:val="000000"/>
-          <w:sz w:val="22"/>
-          <w:szCs w:val="22"/>
-          <w:bdr w:val="none" w:sz="0" w:space="0" w:color="auto" w:frame="1"/>
-          <w:lang w:eastAsia="en-GB"/>
-        </w:rPr>
-        <w:fldChar w:fldCharType="separate"/>
-      </w:r>
-      <w:r>
-        <w:rPr>
-          <w:rFonts w:ascii="Arial" w:eastAsia="Times New Roman" w:hAnsi="Arial" w:cs="Arial"/>
-          <w:noProof/>
-          <w:color w:val="000000"/>
-          <w:sz w:val="22"/>
-          <w:szCs w:val="22"/>
-          <w:bdr w:val="none" w:sz="0" w:space="0" w:color="auto" w:frame="1"/>
-          <w:lang w:eastAsia="en-GB"/>
-        </w:rPr>
-        <w:drawing>
-          <wp:inline distT="0" distB="0" distL="0" distR="0" wp14:anchorId="3F724C7F" wp14:editId="581EEAF0">
-            <wp:extent cx="5731510" cy="2510790"/>
-            <wp:effectExtent l="0" t="0" r="0" b="3810"/>
-            <wp:docPr id="1" name="Picture 1"/>
-            <wp:cNvGraphicFramePr>
-              <a:graphicFrameLocks xmlns:a="http://schemas.openxmlformats.org/drawingml/2006/main" noChangeAspect="1"/>
-            </wp:cNvGraphicFramePr>
-            <a:graphic xmlns:a="http://schemas.openxmlformats.org/drawingml/2006/main">
-              <a:graphicData uri="http://schemas.openxmlformats.org/drawingml/2006/picture">
-                <pic:pic xmlns:pic="http://schemas.openxmlformats.org/drawingml/2006/picture">
-                  <pic:nvPicPr>
-                    <pic:cNvPr id="0" name="Picture 2"/>
-                    <pic:cNvPicPr>
-                      <a:picLocks noChangeAspect="1" noChangeArrowheads="1"/>
-                    </pic:cNvPicPr>
-                  </pic:nvPicPr>
-                  <pic:blipFill>
-                    <a:blip r:embed="rId10">
-                      <a:extLst>
-                        <a:ext uri="{28A0092B-C50C-407E-A947-70E740481C1C}">
-                          <a14:useLocalDpi xmlns:a14="http://schemas.microsoft.com/office/drawing/2010/main" val="0"/>
-                        </a:ext>
-                      </a:extLst>
-                    </a:blip>
-                    <a:srcRect/>
-                    <a:stretch>
-                      <a:fillRect/>
-                    </a:stretch>
-                  </pic:blipFill>
-                  <pic:spPr bwMode="auto">
-                    <a:xfrm>
-                      <a:off x="0" y="0"/>
-                      <a:ext cx="5731510" cy="2510790"/>
-                    </a:xfrm>
-                    <a:prstGeom prst="rect">
-                      <a:avLst/>
-                    </a:prstGeom>
-                    <a:noFill/>
-                    <a:ln>
-                      <a:noFill/>
-                    </a:ln>
-                  </pic:spPr>
-                </pic:pic>
-              </a:graphicData>
-            </a:graphic>
-          </wp:inline>
-        </w:drawing>
       </w:r>
       <w:r>
         <w:rPr>

</xml_diff>